<commit_message>
latest version 12 9 22
</commit_message>
<xml_diff>
--- a/Simulator_Refactored/CreateRobotSimulator/doc/SimulatorRefactor_work.docx
+++ b/Simulator_Refactored/CreateRobotSimulator/doc/SimulatorRefactor_work.docx
@@ -1,6 +1,6 @@
 
 <file path=word/document.xml><?xml version="1.0" encoding="utf-8"?>
-<w:document xmlns:wpc="http://schemas.microsoft.com/office/word/2010/wordprocessingCanvas" xmlns:cx="http://schemas.microsoft.com/office/drawing/2014/chartex" xmlns:cx1="http://schemas.microsoft.com/office/drawing/2015/9/8/chartex" xmlns:cx2="http://schemas.microsoft.com/office/drawing/2015/10/21/chartex" xmlns:cx3="http://schemas.microsoft.com/office/drawing/2016/5/9/chartex" xmlns:cx4="http://schemas.microsoft.com/office/drawing/2016/5/10/chartex" xmlns:cx5="http://schemas.microsoft.com/office/drawing/2016/5/11/chartex" xmlns:cx6="http://schemas.microsoft.com/office/drawing/2016/5/12/chartex" xmlns:cx7="http://schemas.microsoft.com/office/drawing/2016/5/13/chartex" xmlns:cx8="http://schemas.microsoft.com/office/drawing/2016/5/14/chartex" xmlns:mc="http://schemas.openxmlformats.org/markup-compatibility/2006" xmlns:aink="http://schemas.microsoft.com/office/drawing/2016/ink" xmlns:am3d="http://schemas.microsoft.com/office/drawing/2017/model3d" xmlns:o="urn:schemas-microsoft-com:office:office" xmlns:r="http://schemas.openxmlformats.org/officeDocument/2006/relationships" xmlns:m="http://schemas.openxmlformats.org/officeDocument/2006/math" xmlns:v="urn:schemas-microsoft-com:vml" xmlns:wp14="http://schemas.microsoft.com/office/word/2010/wordprocessingDrawing" xmlns:wp="http://schemas.openxmlformats.org/drawingml/2006/wordprocessingDrawing" xmlns:w10="urn:schemas-microsoft-com:office:word" xmlns:w="http://schemas.openxmlformats.org/wordprocessingml/2006/main" xmlns:w14="http://schemas.microsoft.com/office/word/2010/wordml" xmlns:w15="http://schemas.microsoft.com/office/word/2012/wordml" xmlns:w16cex="http://schemas.microsoft.com/office/word/2018/wordml/cex" xmlns:w16cid="http://schemas.microsoft.com/office/word/2016/wordml/cid" xmlns:w16="http://schemas.microsoft.com/office/word/2018/wordml" xmlns:w16sdtdh="http://schemas.microsoft.com/office/word/2020/wordml/sdtdatahash" xmlns:w16se="http://schemas.microsoft.com/office/word/2015/wordml/symex" xmlns:wpg="http://schemas.microsoft.com/office/word/2010/wordprocessingGroup" xmlns:wpi="http://schemas.microsoft.com/office/word/2010/wordprocessingInk" xmlns:wne="http://schemas.microsoft.com/office/word/2006/wordml" xmlns:wps="http://schemas.microsoft.com/office/word/2010/wordprocessingShape" mc:Ignorable="w14 w15 w16se w16cid w16 w16cex w16sdtdh wp14">
+<w:document xmlns:wpc="http://schemas.microsoft.com/office/word/2010/wordprocessingCanvas" xmlns:cx="http://schemas.microsoft.com/office/drawing/2014/chartex" xmlns:cx1="http://schemas.microsoft.com/office/drawing/2015/9/8/chartex" xmlns:cx2="http://schemas.microsoft.com/office/drawing/2015/10/21/chartex" xmlns:cx3="http://schemas.microsoft.com/office/drawing/2016/5/9/chartex" xmlns:cx4="http://schemas.microsoft.com/office/drawing/2016/5/10/chartex" xmlns:cx5="http://schemas.microsoft.com/office/drawing/2016/5/11/chartex" xmlns:cx6="http://schemas.microsoft.com/office/drawing/2016/5/12/chartex" xmlns:cx7="http://schemas.microsoft.com/office/drawing/2016/5/13/chartex" xmlns:cx8="http://schemas.microsoft.com/office/drawing/2016/5/14/chartex" xmlns:mc="http://schemas.openxmlformats.org/markup-compatibility/2006" xmlns:aink="http://schemas.microsoft.com/office/drawing/2016/ink" xmlns:am3d="http://schemas.microsoft.com/office/drawing/2017/model3d" xmlns:o="urn:schemas-microsoft-com:office:office" xmlns:r="http://schemas.openxmlformats.org/officeDocument/2006/relationships" xmlns:m="http://schemas.openxmlformats.org/officeDocument/2006/math" xmlns:v="urn:schemas-microsoft-com:vml" xmlns:wp14="http://schemas.microsoft.com/office/word/2010/wordprocessingDrawing" xmlns:wp="http://schemas.openxmlformats.org/drawingml/2006/wordprocessingDrawing" xmlns:w10="urn:schemas-microsoft-com:office:word" xmlns:w="http://schemas.openxmlformats.org/wordprocessingml/2006/main" xmlns:w14="http://schemas.microsoft.com/office/word/2010/wordml" xmlns:w15="http://schemas.microsoft.com/office/word/2012/wordml" xmlns:w16cid="http://schemas.microsoft.com/office/word/2016/wordml/cid" xmlns:w16se="http://schemas.microsoft.com/office/word/2015/wordml/symex" xmlns:wpg="http://schemas.microsoft.com/office/word/2010/wordprocessingGroup" xmlns:wpi="http://schemas.microsoft.com/office/word/2010/wordprocessingInk" xmlns:wne="http://schemas.microsoft.com/office/word/2006/wordml" xmlns:wps="http://schemas.microsoft.com/office/word/2010/wordprocessingShape" mc:Ignorable="w14 w15 w16se w16cid wp14">
   <w:body>
     <w:p>
       <w:pPr>
@@ -14,307 +14,8 @@
           <w:b/>
           <w:bCs/>
         </w:rPr>
-        <w:t xml:space="preserve">Enabling Scripting Workflows for </w:t>
-      </w:r>
-      <w:proofErr w:type="spellStart"/>
-      <w:r>
-        <w:rPr>
-          <w:b/>
-          <w:bCs/>
-        </w:rPr>
-        <w:t>eCornell</w:t>
-      </w:r>
-      <w:proofErr w:type="spellEnd"/>
-      <w:r>
-        <w:rPr>
-          <w:b/>
-          <w:bCs/>
-        </w:rPr>
-        <w:t xml:space="preserve"> Autonomous Mobile Robots</w:t>
-      </w:r>
-    </w:p>
-    <w:p>
-      <w:r>
-        <w:t>Summary:</w:t>
-      </w:r>
-    </w:p>
-    <w:p>
-      <w:pPr>
-        <w:spacing w:after="0" w:line="240" w:lineRule="auto"/>
-        <w:rPr>
-          <w:rFonts w:ascii="Calibri" w:eastAsia="Times New Roman" w:hAnsi="Calibri" w:cs="Calibri"/>
-          <w:color w:val="000000"/>
-        </w:rPr>
-      </w:pPr>
-      <w:r>
-        <w:rPr>
-          <w:rFonts w:ascii="Calibri" w:eastAsia="Times New Roman" w:hAnsi="Calibri" w:cs="Calibri"/>
-          <w:color w:val="000000"/>
-        </w:rPr>
-        <w:t>I updated it to use a map struct to reduce the number of arguments that learners need to worry about. The ZIP file contains the following: </w:t>
-      </w:r>
-    </w:p>
-    <w:p>
-      <w:pPr>
-        <w:spacing w:after="0" w:line="240" w:lineRule="auto"/>
-        <w:rPr>
-          <w:rFonts w:ascii="Calibri" w:eastAsia="Times New Roman" w:hAnsi="Calibri" w:cs="Calibri"/>
-          <w:color w:val="000000"/>
-        </w:rPr>
-      </w:pPr>
-      <w:r>
-        <w:rPr>
-          <w:rFonts w:ascii="Calibri" w:eastAsia="Times New Roman" w:hAnsi="Calibri" w:cs="Calibri"/>
-          <w:color w:val="000000"/>
-        </w:rPr>
-        <w:t> </w:t>
-      </w:r>
-    </w:p>
-    <w:p>
-      <w:pPr>
-        <w:numPr>
-          <w:ilvl w:val="0"/>
-          <w:numId w:val="9"/>
-        </w:numPr>
-        <w:spacing w:after="0" w:line="240" w:lineRule="auto"/>
-        <w:rPr>
-          <w:rFonts w:ascii="Calibri" w:eastAsia="Times New Roman" w:hAnsi="Calibri" w:cs="Calibri"/>
-          <w:color w:val="000000"/>
-        </w:rPr>
-      </w:pPr>
-      <w:proofErr w:type="spellStart"/>
-      <w:r>
-        <w:rPr>
-          <w:rFonts w:ascii="Calibri" w:eastAsia="Times New Roman" w:hAnsi="Calibri" w:cs="Calibri"/>
-          <w:color w:val="000000"/>
-        </w:rPr>
-        <w:t>CreateRobot_refactor.m</w:t>
-      </w:r>
-      <w:proofErr w:type="spellEnd"/>
-      <w:r>
-        <w:rPr>
-          <w:rFonts w:ascii="Calibri" w:eastAsia="Times New Roman" w:hAnsi="Calibri" w:cs="Calibri"/>
-          <w:color w:val="000000"/>
-        </w:rPr>
-        <w:t>: the refactored robot class that reworks the map parsing and sensor methods</w:t>
-      </w:r>
-    </w:p>
-    <w:p>
-      <w:pPr>
-        <w:numPr>
-          <w:ilvl w:val="0"/>
-          <w:numId w:val="9"/>
-        </w:numPr>
-        <w:spacing w:after="0" w:line="240" w:lineRule="auto"/>
-        <w:rPr>
-          <w:rFonts w:ascii="Calibri" w:eastAsia="Times New Roman" w:hAnsi="Calibri" w:cs="Calibri"/>
-          <w:color w:val="000000"/>
-        </w:rPr>
-      </w:pPr>
-      <w:proofErr w:type="spellStart"/>
-      <w:r>
-        <w:rPr>
-          <w:rFonts w:ascii="Calibri" w:eastAsia="Times New Roman" w:hAnsi="Calibri" w:cs="Calibri"/>
-          <w:color w:val="000000"/>
-        </w:rPr>
-        <w:t>Simulator_</w:t>
-      </w:r>
-      <w:proofErr w:type="gramStart"/>
-      <w:r>
-        <w:rPr>
-          <w:rFonts w:ascii="Calibri" w:eastAsia="Times New Roman" w:hAnsi="Calibri" w:cs="Calibri"/>
-          <w:color w:val="000000"/>
-        </w:rPr>
-        <w:t>refactor.mlapp</w:t>
-      </w:r>
-      <w:proofErr w:type="spellEnd"/>
-      <w:proofErr w:type="gramEnd"/>
-      <w:r>
-        <w:rPr>
-          <w:rFonts w:ascii="Calibri" w:eastAsia="Times New Roman" w:hAnsi="Calibri" w:cs="Calibri"/>
-          <w:color w:val="000000"/>
-        </w:rPr>
-        <w:t>: refactored GUI that uses the new map struct and also implements a fast and responsive click for the “set position” functionality of the app</w:t>
-      </w:r>
-    </w:p>
-    <w:p>
-      <w:pPr>
-        <w:numPr>
-          <w:ilvl w:val="0"/>
-          <w:numId w:val="9"/>
-        </w:numPr>
-        <w:spacing w:after="0" w:line="240" w:lineRule="auto"/>
-        <w:rPr>
-          <w:rFonts w:ascii="Calibri" w:eastAsia="Times New Roman" w:hAnsi="Calibri" w:cs="Calibri"/>
-          <w:color w:val="000000"/>
-        </w:rPr>
-      </w:pPr>
-      <w:proofErr w:type="spellStart"/>
-      <w:r>
-        <w:rPr>
-          <w:rFonts w:ascii="Calibri" w:eastAsia="Times New Roman" w:hAnsi="Calibri" w:cs="Calibri"/>
-          <w:color w:val="000000"/>
-        </w:rPr>
-        <w:t>Plot_LIDAR_range_refactor.mlx</w:t>
-      </w:r>
-      <w:proofErr w:type="spellEnd"/>
-      <w:r>
-        <w:rPr>
-          <w:rFonts w:ascii="Calibri" w:eastAsia="Times New Roman" w:hAnsi="Calibri" w:cs="Calibri"/>
-          <w:color w:val="000000"/>
-        </w:rPr>
-        <w:t>: live script for plotting the raw LIDAR data in the presence of walls; can be run without opening the simulator at all</w:t>
-      </w:r>
-    </w:p>
-    <w:p>
-      <w:pPr>
-        <w:numPr>
-          <w:ilvl w:val="0"/>
-          <w:numId w:val="9"/>
-        </w:numPr>
-        <w:spacing w:after="0" w:line="240" w:lineRule="auto"/>
-        <w:rPr>
-          <w:rFonts w:ascii="Calibri" w:eastAsia="Times New Roman" w:hAnsi="Calibri" w:cs="Calibri"/>
-          <w:color w:val="000000"/>
-        </w:rPr>
-      </w:pPr>
-      <w:proofErr w:type="spellStart"/>
-      <w:r>
-        <w:rPr>
-          <w:rFonts w:ascii="Calibri" w:eastAsia="Times New Roman" w:hAnsi="Calibri" w:cs="Calibri"/>
-          <w:color w:val="000000"/>
-        </w:rPr>
-        <w:t>backupBump_refactor.mlx</w:t>
-      </w:r>
-      <w:proofErr w:type="spellEnd"/>
-      <w:r>
-        <w:rPr>
-          <w:rFonts w:ascii="Calibri" w:eastAsia="Times New Roman" w:hAnsi="Calibri" w:cs="Calibri"/>
-          <w:color w:val="000000"/>
-        </w:rPr>
-        <w:t xml:space="preserve">: refactored version of the </w:t>
-      </w:r>
-      <w:proofErr w:type="spellStart"/>
-      <w:r>
-        <w:rPr>
-          <w:rFonts w:ascii="Calibri" w:eastAsia="Times New Roman" w:hAnsi="Calibri" w:cs="Calibri"/>
-          <w:color w:val="000000"/>
-        </w:rPr>
-        <w:t>backupBump</w:t>
-      </w:r>
-      <w:proofErr w:type="spellEnd"/>
-      <w:r>
-        <w:rPr>
-          <w:rFonts w:ascii="Calibri" w:eastAsia="Times New Roman" w:hAnsi="Calibri" w:cs="Calibri"/>
-          <w:color w:val="000000"/>
-        </w:rPr>
-        <w:t xml:space="preserve"> control function that now uses the new map struct</w:t>
-      </w:r>
-    </w:p>
-    <w:p>
-      <w:pPr>
-        <w:numPr>
-          <w:ilvl w:val="0"/>
-          <w:numId w:val="9"/>
-        </w:numPr>
-        <w:spacing w:after="0" w:line="240" w:lineRule="auto"/>
-        <w:rPr>
-          <w:rFonts w:ascii="Calibri" w:eastAsia="Times New Roman" w:hAnsi="Calibri" w:cs="Calibri"/>
-          <w:color w:val="000000"/>
-        </w:rPr>
-      </w:pPr>
-      <w:r>
-        <w:rPr>
-          <w:rFonts w:ascii="Calibri" w:eastAsia="Times New Roman" w:hAnsi="Calibri" w:cs="Calibri"/>
-          <w:color w:val="000000"/>
-        </w:rPr>
-        <w:t xml:space="preserve">MAP1.txt: the map file I used to test </w:t>
-      </w:r>
-      <w:proofErr w:type="spellStart"/>
-      <w:r>
-        <w:rPr>
-          <w:rFonts w:ascii="Calibri" w:eastAsia="Times New Roman" w:hAnsi="Calibri" w:cs="Calibri"/>
-          <w:color w:val="000000"/>
-        </w:rPr>
-        <w:t>plot_LIDAR_range_refactor</w:t>
-      </w:r>
-      <w:proofErr w:type="spellEnd"/>
-      <w:r>
-        <w:rPr>
-          <w:rFonts w:ascii="Calibri" w:eastAsia="Times New Roman" w:hAnsi="Calibri" w:cs="Calibri"/>
-          <w:color w:val="000000"/>
-        </w:rPr>
-        <w:t xml:space="preserve"> and </w:t>
-      </w:r>
-      <w:proofErr w:type="spellStart"/>
-      <w:r>
-        <w:rPr>
-          <w:rFonts w:ascii="Calibri" w:eastAsia="Times New Roman" w:hAnsi="Calibri" w:cs="Calibri"/>
-          <w:color w:val="000000"/>
-        </w:rPr>
-        <w:t>backupBum_refactor</w:t>
-      </w:r>
-      <w:proofErr w:type="spellEnd"/>
-    </w:p>
-    <w:p>
-      <w:pPr>
-        <w:numPr>
-          <w:ilvl w:val="0"/>
-          <w:numId w:val="9"/>
-        </w:numPr>
-        <w:spacing w:after="0" w:line="240" w:lineRule="auto"/>
-        <w:rPr>
-          <w:rFonts w:ascii="Calibri" w:eastAsia="Times New Roman" w:hAnsi="Calibri" w:cs="Calibri"/>
-          <w:color w:val="000000"/>
-        </w:rPr>
-      </w:pPr>
-      <w:r>
-        <w:rPr>
-          <w:rFonts w:ascii="Calibri" w:eastAsia="Times New Roman" w:hAnsi="Calibri" w:cs="Calibri"/>
-          <w:color w:val="000000"/>
-        </w:rPr>
-        <w:t xml:space="preserve">SimulatorRefactor_work.docx: a description of the work completed to enable scripting workflows for learners, a few additional tasks that are optional for you to complete, and my general observations about the </w:t>
-      </w:r>
-      <w:proofErr w:type="spellStart"/>
-      <w:r>
-        <w:rPr>
-          <w:rFonts w:ascii="Calibri" w:eastAsia="Times New Roman" w:hAnsi="Calibri" w:cs="Calibri"/>
-          <w:color w:val="000000"/>
-        </w:rPr>
-        <w:t>CreateRobot</w:t>
-      </w:r>
-      <w:proofErr w:type="spellEnd"/>
-      <w:r>
-        <w:rPr>
-          <w:rFonts w:ascii="Calibri" w:eastAsia="Times New Roman" w:hAnsi="Calibri" w:cs="Calibri"/>
-          <w:color w:val="000000"/>
-        </w:rPr>
-        <w:t xml:space="preserve"> class</w:t>
-      </w:r>
-    </w:p>
-    <w:p>
-      <w:pPr>
-        <w:spacing w:after="0" w:line="240" w:lineRule="auto"/>
-        <w:rPr>
-          <w:rFonts w:ascii="Calibri" w:eastAsia="Times New Roman" w:hAnsi="Calibri" w:cs="Calibri"/>
-          <w:color w:val="000000"/>
-        </w:rPr>
-      </w:pPr>
-      <w:r>
-        <w:rPr>
-          <w:rFonts w:ascii="Calibri" w:eastAsia="Times New Roman" w:hAnsi="Calibri" w:cs="Calibri"/>
-          <w:color w:val="000000"/>
-        </w:rPr>
-        <w:t> </w:t>
-      </w:r>
-    </w:p>
-    <w:p>
-      <w:pPr>
-        <w:rPr>
-          <w:b/>
-          <w:bCs/>
-        </w:rPr>
-      </w:pPr>
+        <w:t>Enabling Scripting Workflows for eCornell Autonomous Mobile Robots</w:t>
+      </w:r>
     </w:p>
     <w:p>
       <w:r>
@@ -342,13 +43,8 @@
         </w:numPr>
       </w:pPr>
       <w:r>
-        <w:t xml:space="preserve">Environment is represented by a map file generated using </w:t>
-      </w:r>
-      <w:proofErr w:type="spellStart"/>
-      <w:r>
-        <w:t>MapMakerGUI</w:t>
-      </w:r>
-      <w:proofErr w:type="spellEnd"/>
+        <w:t>Environment is represented by a map file generated using MapMakerGUI</w:t>
+      </w:r>
     </w:p>
     <w:p>
       <w:pPr>
@@ -395,15 +91,7 @@
         </w:numPr>
       </w:pPr>
       <w:r>
-        <w:t xml:space="preserve">Passes these to the </w:t>
-      </w:r>
-      <w:proofErr w:type="spellStart"/>
-      <w:r>
-        <w:t>CreateRobot</w:t>
-      </w:r>
-      <w:proofErr w:type="spellEnd"/>
-      <w:r>
-        <w:t xml:space="preserve"> object (the object stores the map data)</w:t>
+        <w:t>Passes these to the CreateRobot object (the object stores the map data)</w:t>
       </w:r>
     </w:p>
     <w:p>
@@ -427,31 +115,7 @@
         </w:numPr>
       </w:pPr>
       <w:r>
-        <w:t>When a sensor method from the robot is called (</w:t>
-      </w:r>
-      <w:proofErr w:type="spellStart"/>
-      <w:r>
-        <w:t>genLidar</w:t>
-      </w:r>
-      <w:proofErr w:type="spellEnd"/>
-      <w:r>
-        <w:t xml:space="preserve">, </w:t>
-      </w:r>
-      <w:proofErr w:type="spellStart"/>
-      <w:r>
-        <w:t>genBump</w:t>
-      </w:r>
-      <w:proofErr w:type="spellEnd"/>
-      <w:r>
-        <w:t xml:space="preserve">, </w:t>
-      </w:r>
-      <w:proofErr w:type="spellStart"/>
-      <w:r>
-        <w:t>etc</w:t>
-      </w:r>
-      <w:proofErr w:type="spellEnd"/>
-      <w:r>
-        <w:t>), the robot accesses its internal map data structures and processes them to return accurate sensor reading with the environment accounted for</w:t>
+        <w:t>When a sensor method from the robot is called (genLidar, genBump, etc), the robot accesses its internal map data structures and processes them to return accurate sensor reading with the environment accounted for</w:t>
       </w:r>
     </w:p>
     <w:p>
@@ -503,30 +167,13 @@
         </w:numPr>
       </w:pPr>
       <w:r>
-        <w:lastRenderedPageBreak/>
         <w:t xml:space="preserve">Robot currently has properties representing </w:t>
       </w:r>
       <w:r>
         <w:t>itself and the environment, remove properties representing the environment</w:t>
       </w:r>
       <w:r>
-        <w:t xml:space="preserve"> and the </w:t>
-      </w:r>
-      <w:proofErr w:type="spellStart"/>
-      <w:r>
-        <w:t>getMap</w:t>
-      </w:r>
-      <w:proofErr w:type="spellEnd"/>
-      <w:r>
-        <w:t xml:space="preserve"> and </w:t>
-      </w:r>
-      <w:proofErr w:type="spellStart"/>
-      <w:r>
-        <w:t>setMap</w:t>
-      </w:r>
-      <w:proofErr w:type="spellEnd"/>
-      <w:r>
-        <w:t xml:space="preserve"> methods for getting and setting these properties (make the robot just a robot)</w:t>
+        <w:t xml:space="preserve"> and the getMap and setMap methods for getting and setting these properties (make the robot just a robot)</w:t>
       </w:r>
     </w:p>
     <w:p>
@@ -538,62 +185,20 @@
         </w:numPr>
       </w:pPr>
       <w:r>
-        <w:t xml:space="preserve">Created a static </w:t>
-      </w:r>
-      <w:proofErr w:type="spellStart"/>
-      <w:r>
-        <w:t>CreateRobot</w:t>
-      </w:r>
-      <w:proofErr w:type="spellEnd"/>
-      <w:r>
-        <w:t xml:space="preserve"> method </w:t>
+        <w:t xml:space="preserve">Created a static CreateRobot method </w:t>
       </w:r>
       <w:r>
         <w:t xml:space="preserve">map = </w:t>
       </w:r>
-      <w:proofErr w:type="spellStart"/>
-      <w:r>
-        <w:t>loadMap</w:t>
-      </w:r>
-      <w:proofErr w:type="spellEnd"/>
-      <w:r>
-        <w:t>(</w:t>
-      </w:r>
-      <w:proofErr w:type="spellStart"/>
-      <w:r>
-        <w:t>mapFileName</w:t>
-      </w:r>
-      <w:proofErr w:type="spellEnd"/>
-      <w:r>
-        <w:t xml:space="preserve">) that parses a map file and returns </w:t>
+      <w:r>
+        <w:t xml:space="preserve">loadMap(mapFileName) that parses a map file and returns </w:t>
       </w:r>
       <w:r>
         <w:t xml:space="preserve">a struct containing </w:t>
       </w:r>
       <w:r>
-        <w:t xml:space="preserve">the walls, lines, </w:t>
-      </w:r>
-      <w:proofErr w:type="spellStart"/>
-      <w:r>
-        <w:t>beacs</w:t>
-      </w:r>
-      <w:proofErr w:type="spellEnd"/>
-      <w:r>
-        <w:t xml:space="preserve">, and </w:t>
-      </w:r>
-      <w:proofErr w:type="spellStart"/>
-      <w:r>
-        <w:t>vwalls</w:t>
-      </w:r>
-      <w:proofErr w:type="spellEnd"/>
-      <w:r>
-        <w:t xml:space="preserve"> </w:t>
-      </w:r>
-      <w:proofErr w:type="spellStart"/>
-      <w:r>
-        <w:t>informatin</w:t>
-      </w:r>
-      <w:proofErr w:type="spellEnd"/>
+        <w:t>the walls, lines, beacs, and vwalls informatin</w:t>
+      </w:r>
     </w:p>
     <w:p>
       <w:pPr>
@@ -604,39 +209,7 @@
         </w:numPr>
       </w:pPr>
       <w:r>
-        <w:t>Adjusted the sensor methods (</w:t>
-      </w:r>
-      <w:proofErr w:type="spellStart"/>
-      <w:r>
-        <w:t>genLidar</w:t>
-      </w:r>
-      <w:proofErr w:type="spellEnd"/>
-      <w:r>
-        <w:t xml:space="preserve">, </w:t>
-      </w:r>
-      <w:proofErr w:type="spellStart"/>
-      <w:r>
-        <w:t>genBump</w:t>
-      </w:r>
-      <w:proofErr w:type="spellEnd"/>
-      <w:r>
-        <w:t xml:space="preserve">, </w:t>
-      </w:r>
-      <w:proofErr w:type="spellStart"/>
-      <w:r>
-        <w:t>findDist</w:t>
-      </w:r>
-      <w:proofErr w:type="spellEnd"/>
-      <w:r>
-        <w:t xml:space="preserve">, </w:t>
-      </w:r>
-      <w:proofErr w:type="spellStart"/>
-      <w:r>
-        <w:t>findCollisions</w:t>
-      </w:r>
-      <w:proofErr w:type="spellEnd"/>
-      <w:r>
-        <w:t xml:space="preserve">) to take in the </w:t>
+        <w:t xml:space="preserve">Adjusted the sensor methods (genLidar, genBump, findDist, findCollisions) to take in the </w:t>
       </w:r>
       <w:r>
         <w:t xml:space="preserve">map struct </w:t>
@@ -657,23 +230,7 @@
         </w:numPr>
       </w:pPr>
       <w:r>
-        <w:t xml:space="preserve">Adjusted the </w:t>
-      </w:r>
-      <w:proofErr w:type="spellStart"/>
-      <w:r>
-        <w:t>push_load_map</w:t>
-      </w:r>
-      <w:proofErr w:type="spellEnd"/>
-      <w:r>
-        <w:t xml:space="preserve"> callback of the simulator to use the static </w:t>
-      </w:r>
-      <w:proofErr w:type="spellStart"/>
-      <w:r>
-        <w:t>loadMap</w:t>
-      </w:r>
-      <w:proofErr w:type="spellEnd"/>
-      <w:r>
-        <w:t xml:space="preserve"> method</w:t>
+        <w:t>Adjusted the push_load_map callback of the simulator to use the static loadMap method</w:t>
       </w:r>
     </w:p>
     <w:p>
@@ -729,18 +286,12 @@
       <w:r>
         <w:t xml:space="preserve"> click workaround for “Set Position” functionality in app</w:t>
       </w:r>
-    </w:p>
-    <w:p>
-      <w:r>
-        <w:t xml:space="preserve">The above represents the heaviest lift for refactoring the simulator and </w:t>
-      </w:r>
-      <w:proofErr w:type="spellStart"/>
-      <w:r>
-        <w:t>CreateRobot</w:t>
-      </w:r>
-      <w:proofErr w:type="spellEnd"/>
-      <w:r>
-        <w:t xml:space="preserve"> class to enable scripting workflows</w:t>
+      <w:bookmarkStart w:id="0" w:name="_GoBack"/>
+      <w:bookmarkEnd w:id="0"/>
+    </w:p>
+    <w:p>
+      <w:r>
+        <w:t>The above represents the heaviest lift for refactoring the simulator and CreateRobot class to enable scripting workflows</w:t>
       </w:r>
       <w:r>
         <w:t>. This has the benefit of also enabling MATLAB Grader usage for at least some sandbox activities</w:t>
@@ -754,15 +305,7 @@
         <w:t>Our decision to separate the map data structures</w:t>
       </w:r>
       <w:r>
-        <w:t xml:space="preserve"> from the </w:t>
-      </w:r>
-      <w:proofErr w:type="spellStart"/>
-      <w:r>
-        <w:t>CreateRobot</w:t>
-      </w:r>
-      <w:proofErr w:type="spellEnd"/>
-      <w:r>
-        <w:t xml:space="preserve"> class</w:t>
+        <w:t xml:space="preserve"> from the CreateRobot class</w:t>
       </w:r>
       <w:r>
         <w:t xml:space="preserve"> follows from </w:t>
@@ -810,23 +353,8 @@
           <w:b/>
           <w:bCs/>
         </w:rPr>
-        <w:t xml:space="preserve">Remaining Work for </w:t>
-      </w:r>
-      <w:proofErr w:type="spellStart"/>
-      <w:r>
-        <w:rPr>
-          <w:b/>
-          <w:bCs/>
-        </w:rPr>
-        <w:t>eCornell</w:t>
-      </w:r>
-      <w:proofErr w:type="spellEnd"/>
-      <w:r>
-        <w:rPr>
-          <w:b/>
-          <w:bCs/>
-        </w:rPr>
-        <w:t xml:space="preserve"> to complete:</w:t>
+        <w:lastRenderedPageBreak/>
+        <w:t>Remaining Work for eCornell to complete:</w:t>
       </w:r>
     </w:p>
     <w:p>
@@ -834,23 +362,7 @@
         <w:t>There are a few remaining tasks to fully divorce th</w:t>
       </w:r>
       <w:r>
-        <w:t xml:space="preserve">e </w:t>
-      </w:r>
-      <w:proofErr w:type="spellStart"/>
-      <w:r>
-        <w:t>CreateRobot</w:t>
-      </w:r>
-      <w:proofErr w:type="spellEnd"/>
-      <w:r>
-        <w:t xml:space="preserve"> class from the </w:t>
-      </w:r>
-      <w:proofErr w:type="spellStart"/>
-      <w:r>
-        <w:t>SimulatorGUI</w:t>
-      </w:r>
-      <w:proofErr w:type="spellEnd"/>
-      <w:r>
-        <w:t xml:space="preserve"> app. MathWorks has not completed th</w:t>
+        <w:t>e CreateRobot class from the SimulatorGUI app. MathWorks has not completed th</w:t>
       </w:r>
       <w:r>
         <w:t>ese</w:t>
@@ -868,15 +380,7 @@
         <w:t>fairl</w:t>
       </w:r>
       <w:r>
-        <w:t xml:space="preserve">y straightforward and we are not sure whether this functionality is needed in the </w:t>
-      </w:r>
-      <w:proofErr w:type="spellStart"/>
-      <w:r>
-        <w:t>eCornell</w:t>
-      </w:r>
-      <w:proofErr w:type="spellEnd"/>
-      <w:r>
-        <w:t xml:space="preserve"> course. </w:t>
+        <w:t xml:space="preserve">y straightforward and we are not sure whether this functionality is needed in the eCornell course. </w:t>
       </w:r>
     </w:p>
     <w:p>
@@ -888,23 +392,7 @@
         </w:numPr>
       </w:pPr>
       <w:r>
-        <w:t xml:space="preserve">Move the </w:t>
-      </w:r>
-      <w:proofErr w:type="spellStart"/>
-      <w:r>
-        <w:t>updateSensorVisualization</w:t>
-      </w:r>
-      <w:proofErr w:type="spellEnd"/>
-      <w:r>
-        <w:t xml:space="preserve"> method from the </w:t>
-      </w:r>
-      <w:proofErr w:type="spellStart"/>
-      <w:r>
-        <w:t>CreateRobot</w:t>
-      </w:r>
-      <w:proofErr w:type="spellEnd"/>
-      <w:r>
-        <w:t xml:space="preserve"> class to the app</w:t>
+        <w:t>Move the updateSensorVisualization method from the CreateRobot class to the app</w:t>
       </w:r>
     </w:p>
     <w:p>
@@ -916,15 +404,7 @@
         </w:numPr>
       </w:pPr>
       <w:r>
-        <w:t xml:space="preserve">Function header should be </w:t>
-      </w:r>
-      <w:proofErr w:type="spellStart"/>
-      <w:r>
-        <w:t>updateSensorVisualization</w:t>
-      </w:r>
-      <w:proofErr w:type="spellEnd"/>
-      <w:r>
-        <w:t>(app)</w:t>
+        <w:t>Function header should be updateSensorVisualization(app)</w:t>
       </w:r>
     </w:p>
     <w:p>
@@ -936,23 +416,7 @@
         </w:numPr>
       </w:pPr>
       <w:r>
-        <w:t xml:space="preserve">Refactor the </w:t>
-      </w:r>
-      <w:proofErr w:type="spellStart"/>
-      <w:r>
-        <w:t>ButtonSensorsRoomba</w:t>
-      </w:r>
-      <w:proofErr w:type="spellEnd"/>
-      <w:r>
-        <w:t xml:space="preserve"> </w:t>
-      </w:r>
-      <w:proofErr w:type="spellStart"/>
-      <w:r>
-        <w:t>CreateRobot</w:t>
-      </w:r>
-      <w:proofErr w:type="spellEnd"/>
-      <w:r>
-        <w:t xml:space="preserve"> method</w:t>
+        <w:t>Refactor the ButtonSensorsRoomba CreateRobot method</w:t>
       </w:r>
     </w:p>
     <w:p>
@@ -988,23 +452,7 @@
         </w:numPr>
       </w:pPr>
       <w:r>
-        <w:t xml:space="preserve">Refactor the </w:t>
-      </w:r>
-      <w:proofErr w:type="spellStart"/>
-      <w:r>
-        <w:t>setLEDsRoomba</w:t>
-      </w:r>
-      <w:proofErr w:type="spellEnd"/>
-      <w:r>
-        <w:t xml:space="preserve"> </w:t>
-      </w:r>
-      <w:proofErr w:type="spellStart"/>
-      <w:r>
-        <w:t>CreateRobot</w:t>
-      </w:r>
-      <w:proofErr w:type="spellEnd"/>
-      <w:r>
-        <w:t xml:space="preserve"> method</w:t>
+        <w:t>Refactor the setLEDsRoomba CreateRobot method</w:t>
       </w:r>
     </w:p>
     <w:p>
@@ -1019,23 +467,7 @@
         <w:t xml:space="preserve">Add robot properties </w:t>
       </w:r>
       <w:r>
-        <w:t>for the on/off state of the buttons, the color (</w:t>
-      </w:r>
-      <w:proofErr w:type="spellStart"/>
-      <w:r>
-        <w:t>pColor</w:t>
-      </w:r>
-      <w:proofErr w:type="spellEnd"/>
-      <w:r>
-        <w:t>) and the intensity (</w:t>
-      </w:r>
-      <w:proofErr w:type="spellStart"/>
-      <w:r>
-        <w:t>pInt</w:t>
-      </w:r>
-      <w:proofErr w:type="spellEnd"/>
-      <w:r>
-        <w:t>)</w:t>
+        <w:t>for the on/off state of the buttons, the color (pColor) and the intensity (pInt)</w:t>
       </w:r>
     </w:p>
     <w:p>
@@ -1046,13 +478,8 @@
           <w:numId w:val="6"/>
         </w:numPr>
       </w:pPr>
-      <w:proofErr w:type="spellStart"/>
-      <w:r>
-        <w:t>setLEDsRoomba</w:t>
-      </w:r>
-      <w:proofErr w:type="spellEnd"/>
-      <w:r>
-        <w:t xml:space="preserve"> just sets these values</w:t>
+      <w:r>
+        <w:t>setLEDsRoomba just sets these values</w:t>
       </w:r>
     </w:p>
     <w:p>
@@ -1064,39 +491,7 @@
         </w:numPr>
       </w:pPr>
       <w:r>
-        <w:t xml:space="preserve">Add code to the </w:t>
-      </w:r>
-      <w:proofErr w:type="spellStart"/>
-      <w:r>
-        <w:t>updateSensorVisualization</w:t>
-      </w:r>
-      <w:proofErr w:type="spellEnd"/>
-      <w:r>
-        <w:t xml:space="preserve"> method to read the above values from the robot object and update the appearance of the </w:t>
-      </w:r>
-      <w:proofErr w:type="spellStart"/>
-      <w:r>
-        <w:t>text_play</w:t>
-      </w:r>
-      <w:proofErr w:type="spellEnd"/>
-      <w:r>
-        <w:t xml:space="preserve">, </w:t>
-      </w:r>
-      <w:proofErr w:type="spellStart"/>
-      <w:r>
-        <w:t>text_advance</w:t>
-      </w:r>
-      <w:proofErr w:type="spellEnd"/>
-      <w:r>
-        <w:t xml:space="preserve">, and </w:t>
-      </w:r>
-      <w:proofErr w:type="spellStart"/>
-      <w:r>
-        <w:t>text_power</w:t>
-      </w:r>
-      <w:proofErr w:type="spellEnd"/>
-      <w:r>
-        <w:t xml:space="preserve"> GUI elements</w:t>
+        <w:t>Add code to the updateSensorVisualization method to read the above values from the robot object and update the appearance of the text_play, text_advance, and text_power GUI elements</w:t>
       </w:r>
     </w:p>
     <w:p>
@@ -1108,26 +503,10 @@
         </w:numPr>
       </w:pPr>
       <w:r>
-        <w:t xml:space="preserve">Update the </w:t>
-      </w:r>
-      <w:proofErr w:type="spellStart"/>
-      <w:r>
-        <w:t>CreateRobot_refactor</w:t>
-      </w:r>
-      <w:proofErr w:type="spellEnd"/>
-      <w:r>
-        <w:t xml:space="preserve"> constructor method to remove setting </w:t>
-      </w:r>
-      <w:r>
-        <w:t xml:space="preserve">the </w:t>
-      </w:r>
-      <w:proofErr w:type="spellStart"/>
-      <w:r>
-        <w:t>handlesGUI</w:t>
-      </w:r>
-      <w:proofErr w:type="spellEnd"/>
-      <w:r>
-        <w:t xml:space="preserve"> property </w:t>
+        <w:t xml:space="preserve">Update the CreateRobot_refactor constructor method to remove setting </w:t>
+      </w:r>
+      <w:r>
+        <w:t xml:space="preserve">the handlesGUI property </w:t>
       </w:r>
       <w:r>
         <w:t xml:space="preserve">and </w:t>
@@ -1153,21 +532,8 @@
         <w:t xml:space="preserve">Right now, everything is </w:t>
       </w:r>
       <w:r>
-        <w:t xml:space="preserve">in a working state, </w:t>
-      </w:r>
-      <w:proofErr w:type="spellStart"/>
-      <w:r>
-        <w:t>Simulator_refactor</w:t>
-      </w:r>
-      <w:proofErr w:type="spellEnd"/>
-      <w:r>
-        <w:t xml:space="preserve"> references </w:t>
-      </w:r>
-      <w:proofErr w:type="spellStart"/>
-      <w:r>
-        <w:t>CreateRobot_refactor</w:t>
-      </w:r>
-      <w:proofErr w:type="spellEnd"/>
+        <w:t>in a working state, Simulator_refactor references CreateRobot_refactor</w:t>
+      </w:r>
       <w:r>
         <w:t xml:space="preserve"> and you </w:t>
       </w:r>
@@ -1181,11 +547,7 @@
         <w:t>load maps and</w:t>
       </w:r>
       <w:r>
-        <w:t xml:space="preserve"> manually drive the robot in the simulator. You can also instantiate the robot </w:t>
-      </w:r>
-      <w:r>
-        <w:lastRenderedPageBreak/>
-        <w:t xml:space="preserve">object, </w:t>
+        <w:t xml:space="preserve"> manually drive the robot in the simulator. You can also instantiate the robot object, </w:t>
       </w:r>
       <w:r>
         <w:t xml:space="preserve">load maps, and generate sensor readings outside of the simulator using Live Scripts. </w:t>
@@ -1247,21 +609,8 @@
           <w:numId w:val="3"/>
         </w:numPr>
       </w:pPr>
-      <w:proofErr w:type="spellStart"/>
-      <w:r>
-        <w:t>VirtualWallSensorCreate</w:t>
-      </w:r>
-      <w:proofErr w:type="spellEnd"/>
-      <w:r>
-        <w:t xml:space="preserve"> (</w:t>
-      </w:r>
-      <w:proofErr w:type="spellStart"/>
-      <w:r>
-        <w:t>genVWall</w:t>
-      </w:r>
-      <w:proofErr w:type="spellEnd"/>
-      <w:r>
-        <w:t>)</w:t>
+      <w:r>
+        <w:t>VirtualWallSensorCreate (genVWall)</w:t>
       </w:r>
     </w:p>
     <w:p>
@@ -1272,29 +621,8 @@
           <w:numId w:val="3"/>
         </w:numPr>
       </w:pPr>
-      <w:proofErr w:type="spellStart"/>
-      <w:r>
-        <w:t>ReadSonar</w:t>
-      </w:r>
-      <w:proofErr w:type="spellEnd"/>
-      <w:r>
-        <w:t xml:space="preserve">, </w:t>
-      </w:r>
-      <w:proofErr w:type="spellStart"/>
-      <w:r>
-        <w:t>ReadSonarMultiple</w:t>
-      </w:r>
-      <w:proofErr w:type="spellEnd"/>
-      <w:r>
-        <w:t xml:space="preserve"> (</w:t>
-      </w:r>
-      <w:proofErr w:type="spellStart"/>
-      <w:r>
-        <w:t>genSonar</w:t>
-      </w:r>
-      <w:proofErr w:type="spellEnd"/>
-      <w:r>
-        <w:t>)</w:t>
+      <w:r>
+        <w:t>ReadSonar, ReadSonarMultiple (genSonar)</w:t>
       </w:r>
     </w:p>
     <w:p>
@@ -1305,21 +633,8 @@
           <w:numId w:val="3"/>
         </w:numPr>
       </w:pPr>
-      <w:proofErr w:type="spellStart"/>
-      <w:r>
-        <w:t>LidarSensorCreate</w:t>
-      </w:r>
-      <w:proofErr w:type="spellEnd"/>
-      <w:r>
-        <w:t xml:space="preserve"> (</w:t>
-      </w:r>
-      <w:proofErr w:type="spellStart"/>
-      <w:r>
-        <w:t>genLidar</w:t>
-      </w:r>
-      <w:proofErr w:type="spellEnd"/>
-      <w:r>
-        <w:t>)</w:t>
+      <w:r>
+        <w:t>LidarSensorCreate (genLidar)</w:t>
       </w:r>
     </w:p>
     <w:p>
@@ -1330,21 +645,8 @@
           <w:numId w:val="3"/>
         </w:numPr>
       </w:pPr>
-      <w:proofErr w:type="spellStart"/>
-      <w:r>
-        <w:t>ReadBeacon</w:t>
-      </w:r>
-      <w:proofErr w:type="spellEnd"/>
-      <w:r>
-        <w:t xml:space="preserve"> (</w:t>
-      </w:r>
-      <w:proofErr w:type="spellStart"/>
-      <w:r>
-        <w:t>genCamera</w:t>
-      </w:r>
-      <w:proofErr w:type="spellEnd"/>
-      <w:r>
-        <w:t>)</w:t>
+      <w:r>
+        <w:t>ReadBeacon (genCamera)</w:t>
       </w:r>
     </w:p>
     <w:p>
@@ -1355,21 +657,8 @@
           <w:numId w:val="3"/>
         </w:numPr>
       </w:pPr>
-      <w:proofErr w:type="spellStart"/>
-      <w:r>
-        <w:t>RealSenseDist</w:t>
-      </w:r>
-      <w:proofErr w:type="spellEnd"/>
-      <w:r>
-        <w:t xml:space="preserve"> (</w:t>
-      </w:r>
-      <w:proofErr w:type="spellStart"/>
-      <w:r>
-        <w:t>genRSDepth</w:t>
-      </w:r>
-      <w:proofErr w:type="spellEnd"/>
-      <w:r>
-        <w:t>)</w:t>
+      <w:r>
+        <w:t>RealSenseDist (genRSDepth)</w:t>
       </w:r>
     </w:p>
     <w:p>
@@ -1380,21 +669,8 @@
           <w:numId w:val="3"/>
         </w:numPr>
       </w:pPr>
-      <w:proofErr w:type="spellStart"/>
-      <w:r>
-        <w:t>RealSenseTag</w:t>
-      </w:r>
-      <w:proofErr w:type="spellEnd"/>
-      <w:r>
-        <w:t xml:space="preserve"> (</w:t>
-      </w:r>
-      <w:proofErr w:type="spellStart"/>
-      <w:r>
-        <w:t>genCamera</w:t>
-      </w:r>
-      <w:proofErr w:type="spellEnd"/>
-      <w:r>
-        <w:t>)</w:t>
+      <w:r>
+        <w:t>RealSenseTag (genCamera)</w:t>
       </w:r>
     </w:p>
     <w:p>
@@ -1405,21 +681,8 @@
           <w:numId w:val="3"/>
         </w:numPr>
       </w:pPr>
-      <w:proofErr w:type="spellStart"/>
-      <w:r>
-        <w:t>CameraSensorCreate</w:t>
-      </w:r>
-      <w:proofErr w:type="spellEnd"/>
-      <w:r>
-        <w:t xml:space="preserve"> (</w:t>
-      </w:r>
-      <w:proofErr w:type="spellStart"/>
-      <w:r>
-        <w:t>genCamera</w:t>
-      </w:r>
-      <w:proofErr w:type="spellEnd"/>
-      <w:r>
-        <w:t>)</w:t>
+      <w:r>
+        <w:t>CameraSensorCreate (genCamera)</w:t>
       </w:r>
     </w:p>
     <w:p>
@@ -1430,21 +693,8 @@
           <w:numId w:val="3"/>
         </w:numPr>
       </w:pPr>
-      <w:proofErr w:type="spellStart"/>
-      <w:r>
-        <w:t>OverheadLocalizationCreate</w:t>
-      </w:r>
-      <w:proofErr w:type="spellEnd"/>
-      <w:r>
-        <w:t xml:space="preserve"> (</w:t>
-      </w:r>
-      <w:proofErr w:type="spellStart"/>
-      <w:r>
-        <w:t>genOverhead</w:t>
-      </w:r>
-      <w:proofErr w:type="spellEnd"/>
-      <w:r>
-        <w:t>)</w:t>
+      <w:r>
+        <w:t>OverheadLocalizationCreate (genOverhead)</w:t>
       </w:r>
     </w:p>
     <w:p>
@@ -1478,61 +728,8 @@
         </w:numPr>
       </w:pPr>
       <w:r>
-        <w:t xml:space="preserve">In </w:t>
-      </w:r>
-      <w:proofErr w:type="spellStart"/>
-      <w:r>
-        <w:t>updateSensorVisualization</w:t>
-      </w:r>
-      <w:proofErr w:type="spellEnd"/>
-      <w:r>
-        <w:t xml:space="preserve">: </w:t>
-      </w:r>
-      <w:proofErr w:type="spellStart"/>
-      <w:r>
-        <w:t>realSenseDepth</w:t>
-      </w:r>
-      <w:proofErr w:type="spellEnd"/>
-      <w:r>
-        <w:t xml:space="preserve"> </w:t>
-      </w:r>
-      <w:proofErr w:type="spellStart"/>
-      <w:r>
-        <w:t>x_sensor</w:t>
-      </w:r>
-      <w:proofErr w:type="spellEnd"/>
-      <w:r>
-        <w:t xml:space="preserve"> and </w:t>
-      </w:r>
-      <w:proofErr w:type="spellStart"/>
-      <w:r>
-        <w:t>y_sensor</w:t>
-      </w:r>
-      <w:proofErr w:type="spellEnd"/>
-      <w:r>
-        <w:t xml:space="preserve"> </w:t>
-      </w:r>
-      <w:proofErr w:type="gramStart"/>
-      <w:r>
-        <w:t>are</w:t>
-      </w:r>
-      <w:proofErr w:type="gramEnd"/>
-      <w:r>
-        <w:t xml:space="preserve"> both computed using </w:t>
-      </w:r>
-      <w:proofErr w:type="spellStart"/>
-      <w:r>
-        <w:t>cameraDisplaceX</w:t>
-      </w:r>
-      <w:proofErr w:type="spellEnd"/>
-      <w:r>
-        <w:t xml:space="preserve"> and don’t use </w:t>
-      </w:r>
-      <w:proofErr w:type="spellStart"/>
-      <w:r>
-        <w:t>cameraDisplaceY</w:t>
-      </w:r>
-      <w:proofErr w:type="spellEnd"/>
+        <w:t>In updateSensorVisualization: realSenseDepth x_sensor and y_sensor are both computed using cameraDisplaceX and don’t use cameraDisplaceY</w:t>
+      </w:r>
     </w:p>
     <w:p>
       <w:pPr>
@@ -1542,13 +739,8 @@
           <w:numId w:val="4"/>
         </w:numPr>
       </w:pPr>
-      <w:proofErr w:type="spellStart"/>
-      <w:r>
-        <w:t>genRSDepth</w:t>
-      </w:r>
-      <w:proofErr w:type="spellEnd"/>
-      <w:r>
-        <w:t xml:space="preserve"> does the same thing</w:t>
+      <w:r>
+        <w:t>genRSDepth does the same thing</w:t>
       </w:r>
     </w:p>
     <w:p>
@@ -1559,13 +751,8 @@
           <w:numId w:val="4"/>
         </w:numPr>
       </w:pPr>
-      <w:proofErr w:type="spellStart"/>
-      <w:r>
-        <w:t>genCamera</w:t>
-      </w:r>
-      <w:proofErr w:type="spellEnd"/>
-      <w:r>
-        <w:t xml:space="preserve"> does the same thing</w:t>
+      <w:r>
+        <w:t>genCamera does the same thing</w:t>
       </w:r>
     </w:p>
     <w:p>
@@ -1577,36 +764,15 @@
         </w:numPr>
       </w:pPr>
       <w:r>
-        <w:t xml:space="preserve">I don’t know if this is correct or not, but wanted to bring it to your attention since in my mind this did not fit the expected pattern and the </w:t>
-      </w:r>
-      <w:proofErr w:type="spellStart"/>
-      <w:r>
-        <w:t>cameraDisplaceY</w:t>
-      </w:r>
-      <w:proofErr w:type="spellEnd"/>
-      <w:r>
-        <w:t xml:space="preserve"> property of the robot is never referenced</w:t>
-      </w:r>
-      <w:r>
-        <w:t xml:space="preserve"> in the </w:t>
-      </w:r>
-      <w:proofErr w:type="spellStart"/>
-      <w:r>
-        <w:t>CreateRobot</w:t>
-      </w:r>
-      <w:proofErr w:type="spellEnd"/>
-      <w:r>
-        <w:t xml:space="preserve"> class</w:t>
-      </w:r>
-    </w:p>
-    <w:p>
-      <w:proofErr w:type="spellStart"/>
-      <w:r>
-        <w:t>AutoCheck</w:t>
-      </w:r>
-      <w:proofErr w:type="spellEnd"/>
-      <w:r>
-        <w:t>:</w:t>
+        <w:t>I don’t know if this is correct or not, but wanted to bring it to your attention since in my mind this did not fit the expected pattern and the cameraDisplaceY property of the robot is never referenced</w:t>
+      </w:r>
+      <w:r>
+        <w:t xml:space="preserve"> in the CreateRobot class</w:t>
+      </w:r>
+    </w:p>
+    <w:p>
+      <w:r>
+        <w:t>AutoCheck:</w:t>
       </w:r>
     </w:p>
     <w:p>
@@ -1618,36 +784,10 @@
         </w:numPr>
       </w:pPr>
       <w:r>
-        <w:t xml:space="preserve">There are a number of methods in the </w:t>
-      </w:r>
-      <w:proofErr w:type="spellStart"/>
-      <w:r>
-        <w:t>CreateRobot</w:t>
-      </w:r>
-      <w:proofErr w:type="spellEnd"/>
-      <w:r>
-        <w:t xml:space="preserve"> class that begin by calling </w:t>
-      </w:r>
-      <w:proofErr w:type="spellStart"/>
-      <w:proofErr w:type="gramStart"/>
-      <w:r>
-        <w:t>autoCheck</w:t>
-      </w:r>
-      <w:proofErr w:type="spellEnd"/>
-      <w:r>
-        <w:t>(</w:t>
-      </w:r>
-      <w:proofErr w:type="gramEnd"/>
-      <w:r>
-        <w:t>). This function checks whether autonomous control has been enabled (</w:t>
-      </w:r>
-      <w:proofErr w:type="gramStart"/>
-      <w:r>
-        <w:t>i.e.</w:t>
-      </w:r>
-      <w:proofErr w:type="gramEnd"/>
-      <w:r>
-        <w:t xml:space="preserve"> that the method is being called from a control function running in the simulator). If you want these methods to be usable outside of the simulator, these methods need to be refactored to remove this check.</w:t>
+        <w:t>There are a number of methods in the CreateRobot class that begin by calling autoCheck</w:t>
+      </w:r>
+      <w:r>
+        <w:t>(). This function checks whether autonomous control has been enabled (i.e. that the method is being called from a control function running in the simulator). If you want these methods to be usable outside of the simulator, these methods need to be refactored to remove this check.</w:t>
       </w:r>
     </w:p>
     <w:p>
@@ -1661,35 +801,13 @@
       <w:r>
         <w:t xml:space="preserve">Method names: </w:t>
       </w:r>
-      <w:proofErr w:type="spellStart"/>
       <w:r>
         <w:t>ctrl</w:t>
       </w:r>
       <w:r>
-        <w:t>+F</w:t>
-      </w:r>
-      <w:proofErr w:type="spellEnd"/>
-      <w:r>
-        <w:t xml:space="preserve"> </w:t>
-      </w:r>
-      <w:proofErr w:type="spellStart"/>
-      <w:r>
-        <w:t>autoCheck</w:t>
-      </w:r>
-      <w:proofErr w:type="spellEnd"/>
-      <w:r>
-        <w:t xml:space="preserve">, appears to be roughly 35 methods, many likely aren’t used in the </w:t>
-      </w:r>
-      <w:proofErr w:type="spellStart"/>
-      <w:r>
-        <w:t>eCornell</w:t>
-      </w:r>
-      <w:proofErr w:type="spellEnd"/>
-      <w:r>
-        <w:t xml:space="preserve"> course</w:t>
-      </w:r>
-    </w:p>
-    <w:p/>
+        <w:t>+F autoCheck, appears to be roughly 35 methods, many likely aren’t used in the eCornell course</w:t>
+      </w:r>
+    </w:p>
     <w:sectPr>
       <w:pgSz w:w="12240" w:h="15840"/>
       <w:pgMar w:top="1440" w:right="1440" w:bottom="1440" w:left="1440" w:header="720" w:footer="720" w:gutter="0"/>
@@ -1701,7 +819,7 @@
 </file>
 
 <file path=word/numbering.xml><?xml version="1.0" encoding="utf-8"?>
-<w:numbering xmlns:wpc="http://schemas.microsoft.com/office/word/2010/wordprocessingCanvas" xmlns:cx="http://schemas.microsoft.com/office/drawing/2014/chartex" xmlns:cx1="http://schemas.microsoft.com/office/drawing/2015/9/8/chartex" xmlns:cx2="http://schemas.microsoft.com/office/drawing/2015/10/21/chartex" xmlns:cx3="http://schemas.microsoft.com/office/drawing/2016/5/9/chartex" xmlns:cx4="http://schemas.microsoft.com/office/drawing/2016/5/10/chartex" xmlns:cx5="http://schemas.microsoft.com/office/drawing/2016/5/11/chartex" xmlns:cx6="http://schemas.microsoft.com/office/drawing/2016/5/12/chartex" xmlns:cx7="http://schemas.microsoft.com/office/drawing/2016/5/13/chartex" xmlns:cx8="http://schemas.microsoft.com/office/drawing/2016/5/14/chartex" xmlns:mc="http://schemas.openxmlformats.org/markup-compatibility/2006" xmlns:aink="http://schemas.microsoft.com/office/drawing/2016/ink" xmlns:am3d="http://schemas.microsoft.com/office/drawing/2017/model3d" xmlns:o="urn:schemas-microsoft-com:office:office" xmlns:r="http://schemas.openxmlformats.org/officeDocument/2006/relationships" xmlns:m="http://schemas.openxmlformats.org/officeDocument/2006/math" xmlns:v="urn:schemas-microsoft-com:vml" xmlns:wp14="http://schemas.microsoft.com/office/word/2010/wordprocessingDrawing" xmlns:wp="http://schemas.openxmlformats.org/drawingml/2006/wordprocessingDrawing" xmlns:w10="urn:schemas-microsoft-com:office:word" xmlns:w="http://schemas.openxmlformats.org/wordprocessingml/2006/main" xmlns:w14="http://schemas.microsoft.com/office/word/2010/wordml" xmlns:w15="http://schemas.microsoft.com/office/word/2012/wordml" xmlns:w16cex="http://schemas.microsoft.com/office/word/2018/wordml/cex" xmlns:w16cid="http://schemas.microsoft.com/office/word/2016/wordml/cid" xmlns:w16="http://schemas.microsoft.com/office/word/2018/wordml" xmlns:w16sdtdh="http://schemas.microsoft.com/office/word/2020/wordml/sdtdatahash" xmlns:w16se="http://schemas.microsoft.com/office/word/2015/wordml/symex" xmlns:wpg="http://schemas.microsoft.com/office/word/2010/wordprocessingGroup" xmlns:wpi="http://schemas.microsoft.com/office/word/2010/wordprocessingInk" xmlns:wne="http://schemas.microsoft.com/office/word/2006/wordml" xmlns:wps="http://schemas.microsoft.com/office/word/2010/wordprocessingShape" mc:Ignorable="w14 w15 w16se w16cid w16 w16cex w16sdtdh wp14">
+<w:numbering xmlns:wpc="http://schemas.microsoft.com/office/word/2010/wordprocessingCanvas" xmlns:cx="http://schemas.microsoft.com/office/drawing/2014/chartex" xmlns:cx1="http://schemas.microsoft.com/office/drawing/2015/9/8/chartex" xmlns:cx2="http://schemas.microsoft.com/office/drawing/2015/10/21/chartex" xmlns:cx3="http://schemas.microsoft.com/office/drawing/2016/5/9/chartex" xmlns:cx4="http://schemas.microsoft.com/office/drawing/2016/5/10/chartex" xmlns:cx5="http://schemas.microsoft.com/office/drawing/2016/5/11/chartex" xmlns:cx6="http://schemas.microsoft.com/office/drawing/2016/5/12/chartex" xmlns:cx7="http://schemas.microsoft.com/office/drawing/2016/5/13/chartex" xmlns:cx8="http://schemas.microsoft.com/office/drawing/2016/5/14/chartex" xmlns:mc="http://schemas.openxmlformats.org/markup-compatibility/2006" xmlns:aink="http://schemas.microsoft.com/office/drawing/2016/ink" xmlns:am3d="http://schemas.microsoft.com/office/drawing/2017/model3d" xmlns:o="urn:schemas-microsoft-com:office:office" xmlns:r="http://schemas.openxmlformats.org/officeDocument/2006/relationships" xmlns:m="http://schemas.openxmlformats.org/officeDocument/2006/math" xmlns:v="urn:schemas-microsoft-com:vml" xmlns:wp14="http://schemas.microsoft.com/office/word/2010/wordprocessingDrawing" xmlns:wp="http://schemas.openxmlformats.org/drawingml/2006/wordprocessingDrawing" xmlns:w10="urn:schemas-microsoft-com:office:word" xmlns:w="http://schemas.openxmlformats.org/wordprocessingml/2006/main" xmlns:w14="http://schemas.microsoft.com/office/word/2010/wordml" xmlns:w15="http://schemas.microsoft.com/office/word/2012/wordml" xmlns:w16cid="http://schemas.microsoft.com/office/word/2016/wordml/cid" xmlns:w16se="http://schemas.microsoft.com/office/word/2015/wordml/symex" xmlns:wpg="http://schemas.microsoft.com/office/word/2010/wordprocessingGroup" xmlns:wpi="http://schemas.microsoft.com/office/word/2010/wordprocessingInk" xmlns:wne="http://schemas.microsoft.com/office/word/2006/wordml" xmlns:wps="http://schemas.microsoft.com/office/word/2010/wordprocessingShape" mc:Ignorable="w14 w15 w16se w16cid wp14">
   <w:abstractNum w:abstractNumId="0" w15:restartNumberingAfterBreak="0">
     <w:nsid w:val="0A405EB7"/>
     <w:multiLevelType w:val="hybridMultilevel"/>
@@ -2241,155 +1359,6 @@
     </w:lvl>
   </w:abstractNum>
   <w:abstractNum w:abstractNumId="5" w15:restartNumberingAfterBreak="0">
-    <w:nsid w:val="564F535A"/>
-    <w:multiLevelType w:val="multilevel"/>
-    <w:tmpl w:val="C6BEDFC4"/>
-    <w:lvl w:ilvl="0">
-      <w:start w:val="1"/>
-      <w:numFmt w:val="bullet"/>
-      <w:lvlText w:val=""/>
-      <w:lvlJc w:val="left"/>
-      <w:pPr>
-        <w:tabs>
-          <w:tab w:val="num" w:pos="720"/>
-        </w:tabs>
-        <w:ind w:left="720" w:hanging="360"/>
-      </w:pPr>
-      <w:rPr>
-        <w:rFonts w:ascii="Symbol" w:hAnsi="Symbol" w:hint="default"/>
-        <w:sz w:val="20"/>
-      </w:rPr>
-    </w:lvl>
-    <w:lvl w:ilvl="1" w:tentative="1">
-      <w:start w:val="1"/>
-      <w:numFmt w:val="bullet"/>
-      <w:lvlText w:val=""/>
-      <w:lvlJc w:val="left"/>
-      <w:pPr>
-        <w:tabs>
-          <w:tab w:val="num" w:pos="1440"/>
-        </w:tabs>
-        <w:ind w:left="1440" w:hanging="360"/>
-      </w:pPr>
-      <w:rPr>
-        <w:rFonts w:ascii="Symbol" w:hAnsi="Symbol" w:hint="default"/>
-        <w:sz w:val="20"/>
-      </w:rPr>
-    </w:lvl>
-    <w:lvl w:ilvl="2" w:tentative="1">
-      <w:start w:val="1"/>
-      <w:numFmt w:val="bullet"/>
-      <w:lvlText w:val=""/>
-      <w:lvlJc w:val="left"/>
-      <w:pPr>
-        <w:tabs>
-          <w:tab w:val="num" w:pos="2160"/>
-        </w:tabs>
-        <w:ind w:left="2160" w:hanging="360"/>
-      </w:pPr>
-      <w:rPr>
-        <w:rFonts w:ascii="Symbol" w:hAnsi="Symbol" w:hint="default"/>
-        <w:sz w:val="20"/>
-      </w:rPr>
-    </w:lvl>
-    <w:lvl w:ilvl="3" w:tentative="1">
-      <w:start w:val="1"/>
-      <w:numFmt w:val="bullet"/>
-      <w:lvlText w:val=""/>
-      <w:lvlJc w:val="left"/>
-      <w:pPr>
-        <w:tabs>
-          <w:tab w:val="num" w:pos="2880"/>
-        </w:tabs>
-        <w:ind w:left="2880" w:hanging="360"/>
-      </w:pPr>
-      <w:rPr>
-        <w:rFonts w:ascii="Symbol" w:hAnsi="Symbol" w:hint="default"/>
-        <w:sz w:val="20"/>
-      </w:rPr>
-    </w:lvl>
-    <w:lvl w:ilvl="4" w:tentative="1">
-      <w:start w:val="1"/>
-      <w:numFmt w:val="bullet"/>
-      <w:lvlText w:val=""/>
-      <w:lvlJc w:val="left"/>
-      <w:pPr>
-        <w:tabs>
-          <w:tab w:val="num" w:pos="3600"/>
-        </w:tabs>
-        <w:ind w:left="3600" w:hanging="360"/>
-      </w:pPr>
-      <w:rPr>
-        <w:rFonts w:ascii="Symbol" w:hAnsi="Symbol" w:hint="default"/>
-        <w:sz w:val="20"/>
-      </w:rPr>
-    </w:lvl>
-    <w:lvl w:ilvl="5" w:tentative="1">
-      <w:start w:val="1"/>
-      <w:numFmt w:val="bullet"/>
-      <w:lvlText w:val=""/>
-      <w:lvlJc w:val="left"/>
-      <w:pPr>
-        <w:tabs>
-          <w:tab w:val="num" w:pos="4320"/>
-        </w:tabs>
-        <w:ind w:left="4320" w:hanging="360"/>
-      </w:pPr>
-      <w:rPr>
-        <w:rFonts w:ascii="Symbol" w:hAnsi="Symbol" w:hint="default"/>
-        <w:sz w:val="20"/>
-      </w:rPr>
-    </w:lvl>
-    <w:lvl w:ilvl="6" w:tentative="1">
-      <w:start w:val="1"/>
-      <w:numFmt w:val="bullet"/>
-      <w:lvlText w:val=""/>
-      <w:lvlJc w:val="left"/>
-      <w:pPr>
-        <w:tabs>
-          <w:tab w:val="num" w:pos="5040"/>
-        </w:tabs>
-        <w:ind w:left="5040" w:hanging="360"/>
-      </w:pPr>
-      <w:rPr>
-        <w:rFonts w:ascii="Symbol" w:hAnsi="Symbol" w:hint="default"/>
-        <w:sz w:val="20"/>
-      </w:rPr>
-    </w:lvl>
-    <w:lvl w:ilvl="7" w:tentative="1">
-      <w:start w:val="1"/>
-      <w:numFmt w:val="bullet"/>
-      <w:lvlText w:val=""/>
-      <w:lvlJc w:val="left"/>
-      <w:pPr>
-        <w:tabs>
-          <w:tab w:val="num" w:pos="5760"/>
-        </w:tabs>
-        <w:ind w:left="5760" w:hanging="360"/>
-      </w:pPr>
-      <w:rPr>
-        <w:rFonts w:ascii="Symbol" w:hAnsi="Symbol" w:hint="default"/>
-        <w:sz w:val="20"/>
-      </w:rPr>
-    </w:lvl>
-    <w:lvl w:ilvl="8" w:tentative="1">
-      <w:start w:val="1"/>
-      <w:numFmt w:val="bullet"/>
-      <w:lvlText w:val=""/>
-      <w:lvlJc w:val="left"/>
-      <w:pPr>
-        <w:tabs>
-          <w:tab w:val="num" w:pos="6480"/>
-        </w:tabs>
-        <w:ind w:left="6480" w:hanging="360"/>
-      </w:pPr>
-      <w:rPr>
-        <w:rFonts w:ascii="Symbol" w:hAnsi="Symbol" w:hint="default"/>
-        <w:sz w:val="20"/>
-      </w:rPr>
-    </w:lvl>
-  </w:abstractNum>
-  <w:abstractNum w:abstractNumId="6" w15:restartNumberingAfterBreak="0">
     <w:nsid w:val="5CA4480A"/>
     <w:multiLevelType w:val="hybridMultilevel"/>
     <w:tmpl w:val="E54E94CA"/>
@@ -2502,7 +1471,7 @@
       </w:rPr>
     </w:lvl>
   </w:abstractNum>
-  <w:abstractNum w:abstractNumId="7" w15:restartNumberingAfterBreak="0">
+  <w:abstractNum w:abstractNumId="6" w15:restartNumberingAfterBreak="0">
     <w:nsid w:val="5E2F6EBE"/>
     <w:multiLevelType w:val="hybridMultilevel"/>
     <w:tmpl w:val="70B2D6B0"/>
@@ -2615,7 +1584,7 @@
       </w:rPr>
     </w:lvl>
   </w:abstractNum>
-  <w:abstractNum w:abstractNumId="8" w15:restartNumberingAfterBreak="0">
+  <w:abstractNum w:abstractNumId="7" w15:restartNumberingAfterBreak="0">
     <w:nsid w:val="642E7F72"/>
     <w:multiLevelType w:val="hybridMultilevel"/>
     <w:tmpl w:val="286AB546"/>
@@ -2729,7 +1698,7 @@
     </w:lvl>
   </w:abstractNum>
   <w:num w:numId="1">
-    <w:abstractNumId w:val="7"/>
+    <w:abstractNumId w:val="6"/>
   </w:num>
   <w:num w:numId="2">
     <w:abstractNumId w:val="1"/>
@@ -2738,10 +1707,10 @@
     <w:abstractNumId w:val="3"/>
   </w:num>
   <w:num w:numId="4">
-    <w:abstractNumId w:val="6"/>
+    <w:abstractNumId w:val="5"/>
   </w:num>
   <w:num w:numId="5">
-    <w:abstractNumId w:val="8"/>
+    <w:abstractNumId w:val="7"/>
   </w:num>
   <w:num w:numId="6">
     <w:abstractNumId w:val="2"/>
@@ -2752,14 +1721,11 @@
   <w:num w:numId="8">
     <w:abstractNumId w:val="0"/>
   </w:num>
-  <w:num w:numId="9">
-    <w:abstractNumId w:val="5"/>
-  </w:num>
 </w:numbering>
 </file>
 
 <file path=word/styles.xml><?xml version="1.0" encoding="utf-8"?>
-<w:styles xmlns:mc="http://schemas.openxmlformats.org/markup-compatibility/2006" xmlns:r="http://schemas.openxmlformats.org/officeDocument/2006/relationships" xmlns:w="http://schemas.openxmlformats.org/wordprocessingml/2006/main" xmlns:w14="http://schemas.microsoft.com/office/word/2010/wordml" xmlns:w15="http://schemas.microsoft.com/office/word/2012/wordml" xmlns:w16cex="http://schemas.microsoft.com/office/word/2018/wordml/cex" xmlns:w16cid="http://schemas.microsoft.com/office/word/2016/wordml/cid" xmlns:w16="http://schemas.microsoft.com/office/word/2018/wordml" xmlns:w16sdtdh="http://schemas.microsoft.com/office/word/2020/wordml/sdtdatahash" xmlns:w16se="http://schemas.microsoft.com/office/word/2015/wordml/symex" mc:Ignorable="w14 w15 w16se w16cid w16 w16cex w16sdtdh">
+<w:styles xmlns:mc="http://schemas.openxmlformats.org/markup-compatibility/2006" xmlns:r="http://schemas.openxmlformats.org/officeDocument/2006/relationships" xmlns:w="http://schemas.openxmlformats.org/wordprocessingml/2006/main" xmlns:w14="http://schemas.microsoft.com/office/word/2010/wordml" xmlns:w15="http://schemas.microsoft.com/office/word/2012/wordml" xmlns:w16cid="http://schemas.microsoft.com/office/word/2016/wordml/cid" xmlns:w16se="http://schemas.microsoft.com/office/word/2015/wordml/symex" mc:Ignorable="w14 w15 w16se w16cid">
   <w:docDefaults>
     <w:rPrDefault>
       <w:rPr>
@@ -2775,7 +1741,7 @@
       </w:pPr>
     </w:pPrDefault>
   </w:docDefaults>
-  <w:latentStyles w:defLockedState="0" w:defUIPriority="99" w:defSemiHidden="0" w:defUnhideWhenUsed="0" w:defQFormat="0" w:count="376">
+  <w:latentStyles w:defLockedState="0" w:defUIPriority="99" w:defSemiHidden="0" w:defUnhideWhenUsed="0" w:defQFormat="0" w:count="377">
     <w:lsdException w:name="Normal" w:uiPriority="0" w:qFormat="1"/>
     <w:lsdException w:name="heading 1" w:uiPriority="9" w:qFormat="1"/>
     <w:lsdException w:name="heading 2" w:semiHidden="1" w:uiPriority="9" w:unhideWhenUsed="1" w:qFormat="1"/>
@@ -3152,6 +2118,7 @@
     <w:lsdException w:name="Hashtag" w:semiHidden="1" w:unhideWhenUsed="1"/>
     <w:lsdException w:name="Unresolved Mention" w:semiHidden="1" w:unhideWhenUsed="1"/>
     <w:lsdException w:name="Smart Link" w:semiHidden="1" w:unhideWhenUsed="1"/>
+    <w:lsdException w:name="Smart Link Error" w:semiHidden="1" w:unhideWhenUsed="1"/>
   </w:latentStyles>
   <w:style w:type="paragraph" w:default="1" w:styleId="Normal">
     <w:name w:val="Normal"/>
@@ -3194,11 +2161,6 @@
       <w:ind w:left="720"/>
       <w:contextualSpacing/>
     </w:pPr>
-  </w:style>
-  <w:style w:type="character" w:customStyle="1" w:styleId="apple-converted-space">
-    <w:name w:val="apple-converted-space"/>
-    <w:basedOn w:val="DefaultParagraphFont"/>
-    <w:rsid w:val="007B7824"/>
   </w:style>
 </w:styles>
 </file>
@@ -3499,18 +2461,18 @@
 </file>
 
 <file path=customXml/item1.xml><?xml version="1.0" encoding="utf-8"?>
+<p:properties xmlns:p="http://schemas.microsoft.com/office/2006/metadata/properties" xmlns:xsi="http://www.w3.org/2001/XMLSchema-instance" xmlns:pc="http://schemas.microsoft.com/office/infopath/2007/PartnerControls">
+  <documentManagement/>
+</p:properties>
+</file>
+
+<file path=customXml/item2.xml><?xml version="1.0" encoding="utf-8"?>
 <?mso-contentType ?>
 <FormTemplates xmlns="http://schemas.microsoft.com/sharepoint/v3/contenttype/forms">
   <Display>DocumentLibraryForm</Display>
   <Edit>DocumentLibraryForm</Edit>
   <New>DocumentLibraryForm</New>
 </FormTemplates>
-</file>
-
-<file path=customXml/item2.xml><?xml version="1.0" encoding="utf-8"?>
-<p:properties xmlns:p="http://schemas.microsoft.com/office/2006/metadata/properties" xmlns:xsi="http://www.w3.org/2001/XMLSchema-instance" xmlns:pc="http://schemas.microsoft.com/office/infopath/2007/PartnerControls">
-  <documentManagement/>
-</p:properties>
 </file>
 
 <file path=customXml/item3.xml><?xml version="1.0" encoding="utf-8"?>
@@ -3737,18 +2699,26 @@
 </file>
 
 <file path=customXml/itemProps1.xml><?xml version="1.0" encoding="utf-8"?>
-<ds:datastoreItem xmlns:ds="http://schemas.openxmlformats.org/officeDocument/2006/customXml" ds:itemID="{C2ED1EE0-DFB7-46C9-BC5B-95178CD2E9CE}">
+<ds:datastoreItem xmlns:ds="http://schemas.openxmlformats.org/officeDocument/2006/customXml" ds:itemID="{B60ECF80-71E4-4DF9-9776-75689E1EEF12}">
   <ds:schemaRefs>
-    <ds:schemaRef ds:uri="http://schemas.microsoft.com/sharepoint/v3/contenttype/forms"/>
+    <ds:schemaRef ds:uri="http://schemas.microsoft.com/office/2006/metadata/properties"/>
+    <ds:schemaRef ds:uri="f70b4450-89be-4009-afce-64b7a17b1b3f"/>
+    <ds:schemaRef ds:uri="http://purl.org/dc/terms/"/>
+    <ds:schemaRef ds:uri="http://schemas.openxmlformats.org/package/2006/metadata/core-properties"/>
+    <ds:schemaRef ds:uri="http://schemas.microsoft.com/office/2006/documentManagement/types"/>
+    <ds:schemaRef ds:uri="7c549c0e-d443-449d-9ea7-3b022ddbd72d"/>
+    <ds:schemaRef ds:uri="http://purl.org/dc/elements/1.1/"/>
+    <ds:schemaRef ds:uri="http://schemas.microsoft.com/office/infopath/2007/PartnerControls"/>
+    <ds:schemaRef ds:uri="http://www.w3.org/XML/1998/namespace"/>
+    <ds:schemaRef ds:uri="http://purl.org/dc/dcmitype/"/>
   </ds:schemaRefs>
 </ds:datastoreItem>
 </file>
 
 <file path=customXml/itemProps2.xml><?xml version="1.0" encoding="utf-8"?>
-<ds:datastoreItem xmlns:ds="http://schemas.openxmlformats.org/officeDocument/2006/customXml" ds:itemID="{B60ECF80-71E4-4DF9-9776-75689E1EEF12}">
+<ds:datastoreItem xmlns:ds="http://schemas.openxmlformats.org/officeDocument/2006/customXml" ds:itemID="{C2ED1EE0-DFB7-46C9-BC5B-95178CD2E9CE}">
   <ds:schemaRefs>
-    <ds:schemaRef ds:uri="http://schemas.microsoft.com/office/2006/metadata/properties"/>
-    <ds:schemaRef ds:uri="http://schemas.microsoft.com/office/infopath/2007/PartnerControls"/>
+    <ds:schemaRef ds:uri="http://schemas.microsoft.com/sharepoint/v3/contenttype/forms"/>
   </ds:schemaRefs>
 </ds:datastoreItem>
 </file>

</xml_diff>